<commit_message>
added version 4 for SFH and MFH
</commit_message>
<xml_diff>
--- a/Labels for the graph.docx
+++ b/Labels for the graph.docx
@@ -8,8 +8,6 @@
           <w:lang w:val="de-DE"/>
         </w:rPr>
       </w:pPr>
-      <w:bookmarkStart w:id="0" w:name="_GoBack"/>
-      <w:bookmarkEnd w:id="0"/>
       <w:r>
         <w:rPr>
           <w:lang w:val="de-DE"/>
@@ -73,35 +71,65 @@
       </w:r>
     </w:p>
     <w:p>
-      <w:pPr>
-        <w:rPr>
-          <w:lang w:val="de-DE"/>
-        </w:rPr>
-      </w:pPr>
+      <w:proofErr w:type="spellStart"/>
+      <w:r>
+        <w:t>Anteile</w:t>
+      </w:r>
+      <w:proofErr w:type="spellEnd"/>
+      <w:r>
+        <w:t xml:space="preserve"> of </w:t>
+      </w:r>
+      <w:proofErr w:type="spellStart"/>
+      <w:r>
+        <w:t>bergietraeger</w:t>
+      </w:r>
+      <w:proofErr w:type="spellEnd"/>
     </w:p>
     <w:p>
-      <w:pPr>
-        <w:rPr>
-          <w:lang w:val="de-DE"/>
-        </w:rPr>
-      </w:pPr>
-    </w:p>
-    <w:p>
+      <w:r>
+        <w:t xml:space="preserve">How much area is heated by </w:t>
+      </w:r>
+      <w:proofErr w:type="spellStart"/>
+      <w:r>
+        <w:t>waerme</w:t>
+      </w:r>
+      <w:proofErr w:type="spellEnd"/>
+      <w:r>
+        <w:t xml:space="preserve">, by </w:t>
+      </w:r>
+      <w:proofErr w:type="spellStart"/>
+      <w:r>
+        <w:t>heizoel</w:t>
+      </w:r>
+      <w:proofErr w:type="spellEnd"/>
+      <w:r>
+        <w:t xml:space="preserve">, </w:t>
+      </w:r>
       <w:proofErr w:type="gramStart"/>
       <w:r>
-        <w:t>kg/</w:t>
-      </w:r>
-      <w:proofErr w:type="spellStart"/>
-      <w:r>
-        <w:t>qm</w:t>
-      </w:r>
-      <w:proofErr w:type="spellEnd"/>
+        <w:t>etc.</w:t>
+      </w:r>
+      <w:bookmarkStart w:id="0" w:name="_GoBack"/>
+      <w:bookmarkEnd w:id="0"/>
       <w:proofErr w:type="gramEnd"/>
     </w:p>
     <w:p/>
     <w:p>
       <w:proofErr w:type="gramStart"/>
       <w:r>
+        <w:t>kg/</w:t>
+      </w:r>
+      <w:proofErr w:type="spellStart"/>
+      <w:r>
+        <w:t>qm</w:t>
+      </w:r>
+      <w:proofErr w:type="spellEnd"/>
+      <w:proofErr w:type="gramEnd"/>
+    </w:p>
+    <w:p/>
+    <w:p>
+      <w:proofErr w:type="gramStart"/>
+      <w:r>
         <w:t>convert</w:t>
       </w:r>
       <w:proofErr w:type="gramEnd"/>
@@ -166,6 +194,9 @@
         <w:t xml:space="preserve"> – why does it vary so much? Double check</w:t>
       </w:r>
     </w:p>
+    <w:p/>
+    <w:p/>
+    <w:p/>
     <w:sectPr>
       <w:pgSz w:w="12240" w:h="15840"/>
       <w:pgMar w:top="1417" w:right="1417" w:bottom="1134" w:left="1417" w:header="708" w:footer="708" w:gutter="0"/>

</xml_diff>